<commit_message>
Continuous Monitoring Write Up
Combined CloudWatch, CloudAware, and Monit evidence into a single
document
</commit_message>
<xml_diff>
--- a/18F Evidence/Continuous Monitoring Evidence/Continuous Monitoring Evidence.docx
+++ b/18F Evidence/Continuous Monitoring Evidence/Continuous Monitoring Evidence.docx
@@ -3,6 +3,7 @@
 <w:document xmlns:wpc="http://schemas.microsoft.com/office/word/2010/wordprocessingCanvas" xmlns:mc="http://schemas.openxmlformats.org/markup-compatibility/2006" xmlns:o="urn:schemas-microsoft-com:office:office" xmlns:r="http://schemas.openxmlformats.org/officeDocument/2006/relationships" xmlns:m="http://schemas.openxmlformats.org/officeDocument/2006/math" xmlns:v="urn:schemas-microsoft-com:vml" xmlns:wp14="http://schemas.microsoft.com/office/word/2010/wordprocessingDrawing" xmlns:wp="http://schemas.openxmlformats.org/drawingml/2006/wordprocessingDrawing" xmlns:w10="urn:schemas-microsoft-com:office:word" xmlns:w="http://schemas.openxmlformats.org/wordprocessingml/2006/main" xmlns:w14="http://schemas.microsoft.com/office/word/2010/wordml" xmlns:w15="http://schemas.microsoft.com/office/word/2012/wordml" xmlns:wpg="http://schemas.microsoft.com/office/word/2010/wordprocessingGroup" xmlns:wpi="http://schemas.microsoft.com/office/word/2010/wordprocessingInk" xmlns:wne="http://schemas.microsoft.com/office/word/2006/wordml" xmlns:wps="http://schemas.microsoft.com/office/word/2010/wordprocessingShape" mc:Ignorable="w14 w15 wp14">
   <w:body>
     <w:p>
+      <w:bookmarkStart w:id="0" w:name="_GoBack"/>
       <w:r>
         <w:t xml:space="preserve">The Ventera team has taken a 3-pronged approach to Continuous Monitoring:  </w:t>
       </w:r>
@@ -20,12 +21,15 @@
       </w:r>
       <w:proofErr w:type="spellEnd"/>
       <w:r>
-        <w:t>, and Moni</w:t>
-      </w:r>
-      <w:bookmarkStart w:id="0" w:name="_GoBack"/>
-      <w:bookmarkEnd w:id="0"/>
-      <w:r>
-        <w:t>t.  This document contains evidence demonstrating how we are ensuring the integrity and availability of the system.</w:t>
+        <w:t xml:space="preserve">, and </w:t>
+      </w:r>
+      <w:proofErr w:type="spellStart"/>
+      <w:r>
+        <w:t>Monit</w:t>
+      </w:r>
+      <w:proofErr w:type="spellEnd"/>
+      <w:r>
+        <w:t>.  This document contains evidence demonstrating how we are ensuring the integrity and availability of the system.</w:t>
       </w:r>
     </w:p>
     <w:p/>
@@ -57,19 +61,7 @@
       </w:r>
       <w:proofErr w:type="spellEnd"/>
       <w:r>
-        <w:t xml:space="preserve"> for continuous monitoring </w:t>
-      </w:r>
-      <w:r>
-        <w:t xml:space="preserve">of our application </w:t>
-      </w:r>
-      <w:r>
-        <w:t xml:space="preserve">to ensure that the confidentiality, integrity, and availability of the application is maintained as needed to meet its system categorization (FISMA Low).  Because the application is hosted on the AWS Cloud, </w:t>
-      </w:r>
-      <w:r>
-        <w:t xml:space="preserve">we would use </w:t>
-      </w:r>
-      <w:r>
-        <w:t xml:space="preserve">the </w:t>
+        <w:t xml:space="preserve"> for continuous monitoring of our application to ensure that the confidentiality, integrity, and availability of the application is maintained as needed to meet its system categorization (FISMA Low).  Because the application is hosted on the AWS Cloud, we would use the </w:t>
       </w:r>
       <w:proofErr w:type="spellStart"/>
       <w:r>
@@ -101,34 +93,7 @@
       </w:r>
       <w:proofErr w:type="spellEnd"/>
       <w:r>
-        <w:t xml:space="preserve"> authorization is </w:t>
-      </w:r>
-      <w:r>
-        <w:t>received</w:t>
-      </w:r>
-      <w:r>
-        <w:t xml:space="preserve"> to ensure that the security posture</w:t>
-      </w:r>
-      <w:r>
-        <w:t xml:space="preserve"> and situational awareness</w:t>
-      </w:r>
-      <w:r>
-        <w:t xml:space="preserve"> of the application is </w:t>
-      </w:r>
-      <w:r>
-        <w:t>maintained and</w:t>
-      </w:r>
-      <w:r>
-        <w:t xml:space="preserve"> risk is </w:t>
-      </w:r>
-      <w:r>
-        <w:t xml:space="preserve">managed and </w:t>
-      </w:r>
-      <w:r>
-        <w:t xml:space="preserve">reduced to acceptable levels.  </w:t>
-      </w:r>
-      <w:r>
-        <w:t xml:space="preserve">The </w:t>
+        <w:t xml:space="preserve"> authorization is received to ensure that the security posture and situational awareness of the application is maintained and risk is managed and reduced to acceptable levels.  The </w:t>
       </w:r>
       <w:proofErr w:type="spellStart"/>
       <w:r>
@@ -144,31 +109,7 @@
       </w:r>
       <w:proofErr w:type="spellEnd"/>
       <w:r>
-        <w:t xml:space="preserve"> region.  </w:t>
-      </w:r>
-      <w:r>
-        <w:t>As part of a typical deployment, i</w:t>
-      </w:r>
-      <w:r>
-        <w:t xml:space="preserve">nformation from other security tools and systems such as vulnerability management, patch management, event management, </w:t>
-      </w:r>
-      <w:r>
-        <w:t xml:space="preserve">incident management, </w:t>
-      </w:r>
-      <w:r>
-        <w:t xml:space="preserve">malware detection, asset management, configuration management, </w:t>
-      </w:r>
-      <w:r>
-        <w:t>software assurance, etc. would also feed into the continuous monitoring system</w:t>
-      </w:r>
-      <w:r>
-        <w:t xml:space="preserve"> so that risk to the application and the overall organization can be managed effectively</w:t>
-      </w:r>
-      <w:r>
-        <w:t xml:space="preserve">.  </w:t>
-      </w:r>
-      <w:r>
-        <w:t xml:space="preserve">Below is a screenshot which shows </w:t>
+        <w:t xml:space="preserve"> region.  As part of a typical deployment, information from other security tools and systems such as vulnerability management, patch management, event management, incident management, malware detection, asset management, configuration management, software assurance, etc. would also feed into the continuous monitoring system so that risk to the application and the overall organization can be managed effectively.  Below is a screenshot which shows </w:t>
       </w:r>
       <w:proofErr w:type="spellStart"/>
       <w:r>
@@ -176,10 +117,7 @@
       </w:r>
       <w:proofErr w:type="spellEnd"/>
       <w:r>
-        <w:t xml:space="preserve"> configured for </w:t>
-      </w:r>
-      <w:r>
-        <w:t xml:space="preserve">our </w:t>
+        <w:t xml:space="preserve"> configured for our </w:t>
       </w:r>
       <w:proofErr w:type="gramStart"/>
       <w:r>
@@ -194,7 +132,7 @@
           <w:noProof/>
         </w:rPr>
         <w:drawing>
-          <wp:inline distT="0" distB="0" distL="0" distR="0" wp14:anchorId="595E40BB" wp14:editId="3BC6DF5B">
+          <wp:inline distT="0" distB="0" distL="0" distR="0" wp14:anchorId="486DB498" wp14:editId="33B5FB78">
             <wp:extent cx="5943600" cy="3646170"/>
             <wp:effectExtent l="0" t="0" r="0" b="0"/>
             <wp:docPr id="1" name="Picture 1"/>
@@ -1052,7 +990,7 @@
         </w:rPr>
         <w:lastRenderedPageBreak/>
         <w:drawing>
-          <wp:inline distT="0" distB="0" distL="0" distR="0" wp14:anchorId="4680926B" wp14:editId="4D7DDEFF">
+          <wp:inline distT="0" distB="0" distL="0" distR="0" wp14:anchorId="677CF2AC" wp14:editId="3F76A6A6">
             <wp:extent cx="5943600" cy="2842260"/>
             <wp:effectExtent l="0" t="0" r="0" b="0"/>
             <wp:docPr id="2" name="Picture 2"/>
@@ -1100,7 +1038,7 @@
           <w:noProof/>
         </w:rPr>
         <w:drawing>
-          <wp:inline distT="0" distB="0" distL="0" distR="0" wp14:anchorId="70E0CB74" wp14:editId="7AEA13C7">
+          <wp:inline distT="0" distB="0" distL="0" distR="0" wp14:anchorId="45E3F2F0" wp14:editId="54EBC9B6">
             <wp:extent cx="5943600" cy="2790825"/>
             <wp:effectExtent l="0" t="0" r="0" b="9525"/>
             <wp:docPr id="5" name="Picture 5"/>
@@ -1152,7 +1090,7 @@
         </w:rPr>
         <w:lastRenderedPageBreak/>
         <w:drawing>
-          <wp:inline distT="0" distB="0" distL="0" distR="0" wp14:anchorId="0105B634" wp14:editId="532B9493">
+          <wp:inline distT="0" distB="0" distL="0" distR="0" wp14:anchorId="74A633DD" wp14:editId="2720A2F1">
             <wp:extent cx="5943600" cy="2280920"/>
             <wp:effectExtent l="0" t="0" r="0" b="5080"/>
             <wp:docPr id="6" name="Picture 6"/>
@@ -1201,7 +1139,7 @@
           <w:noProof/>
         </w:rPr>
         <w:drawing>
-          <wp:inline distT="0" distB="0" distL="0" distR="0" wp14:anchorId="49EFA145" wp14:editId="090ABF84">
+          <wp:inline distT="0" distB="0" distL="0" distR="0" wp14:anchorId="2A17C28E" wp14:editId="6C8F949B">
             <wp:extent cx="5943600" cy="2534920"/>
             <wp:effectExtent l="0" t="0" r="0" b="0"/>
             <wp:docPr id="3" name="Picture 3"/>
@@ -1262,7 +1200,7 @@
           <w:noProof/>
         </w:rPr>
         <w:drawing>
-          <wp:inline distT="0" distB="0" distL="0" distR="0" wp14:anchorId="7C61F08F" wp14:editId="54569456">
+          <wp:inline distT="0" distB="0" distL="0" distR="0" wp14:anchorId="5B44E209" wp14:editId="7CA06A7A">
             <wp:extent cx="5943600" cy="2458720"/>
             <wp:effectExtent l="0" t="0" r="0" b="0"/>
             <wp:docPr id="4" name="Picture 4"/>
@@ -1311,7 +1249,7 @@
           <w:noProof/>
         </w:rPr>
         <w:drawing>
-          <wp:inline distT="0" distB="0" distL="0" distR="0" wp14:anchorId="188580C9" wp14:editId="54AA54D1">
+          <wp:inline distT="0" distB="0" distL="0" distR="0" wp14:anchorId="3121CA26" wp14:editId="7854E925">
             <wp:extent cx="5943600" cy="3092450"/>
             <wp:effectExtent l="0" t="0" r="0" b="0"/>
             <wp:docPr id="7" name="Picture 7"/>
@@ -1350,6 +1288,7 @@
     <w:p/>
     <w:p/>
     <w:p/>
+    <w:bookmarkEnd w:id="0"/>
     <w:p/>
     <w:sectPr>
       <w:pgSz w:w="12240" w:h="15840"/>

</xml_diff>